<commit_message>
rotational vector to euler angle
</commit_message>
<xml_diff>
--- a/pos1.docx
+++ b/pos1.docx
@@ -9,7 +9,7 @@
           <w:noProof/>
         </w:rPr>
         <w:drawing>
-          <wp:anchor distT="0" distB="0" distL="114300" distR="114300" simplePos="0" relativeHeight="251658240" behindDoc="1" locked="0" layoutInCell="1" allowOverlap="1" wp14:anchorId="011C9144" wp14:editId="421EBAAE">
+          <wp:anchor distT="0" distB="0" distL="114300" distR="114300" simplePos="0" relativeHeight="251658240" behindDoc="1" locked="0" layoutInCell="1" allowOverlap="1" wp14:anchorId="011C9144" wp14:editId="461B17EC">
             <wp:simplePos x="0" y="0"/>
             <wp:positionH relativeFrom="margin">
               <wp:posOffset>2019300</wp:posOffset>
@@ -18,7 +18,7 @@
               <wp:posOffset>3182356</wp:posOffset>
             </wp:positionV>
             <wp:extent cx="1905000" cy="1905000"/>
-            <wp:effectExtent l="0" t="0" r="0" b="0"/>
+            <wp:effectExtent l="400050" t="400050" r="323850" b="400050"/>
             <wp:wrapNone/>
             <wp:docPr id="6" name="Picture 6"/>
             <wp:cNvGraphicFramePr>
@@ -47,7 +47,7 @@
                     </a:stretch>
                   </pic:blipFill>
                   <pic:spPr bwMode="auto">
-                    <a:xfrm>
+                    <a:xfrm rot="2702005">
                       <a:off x="0" y="0"/>
                       <a:ext cx="1905000" cy="1905000"/>
                     </a:xfrm>
@@ -436,6 +436,7 @@
     <w:lsdException w:name="HTML Sample" w:semiHidden="1" w:unhideWhenUsed="1"/>
     <w:lsdException w:name="HTML Typewriter" w:semiHidden="1" w:unhideWhenUsed="1"/>
     <w:lsdException w:name="HTML Variable" w:semiHidden="1" w:unhideWhenUsed="1"/>
+    <w:lsdException w:name="Normal Table" w:semiHidden="1" w:unhideWhenUsed="1"/>
     <w:lsdException w:name="annotation subject" w:semiHidden="1" w:unhideWhenUsed="1"/>
     <w:lsdException w:name="No List" w:semiHidden="1" w:unhideWhenUsed="1"/>
     <w:lsdException w:name="Outline List 1" w:semiHidden="1" w:unhideWhenUsed="1"/>
@@ -482,8 +483,10 @@
     <w:lsdException w:name="Table Subtle 2" w:semiHidden="1" w:unhideWhenUsed="1"/>
     <w:lsdException w:name="Table Web 1" w:semiHidden="1" w:unhideWhenUsed="1"/>
     <w:lsdException w:name="Table Web 2" w:semiHidden="1" w:unhideWhenUsed="1"/>
+    <w:lsdException w:name="Table Web 3" w:semiHidden="1" w:unhideWhenUsed="1"/>
     <w:lsdException w:name="Balloon Text" w:semiHidden="1" w:unhideWhenUsed="1"/>
     <w:lsdException w:name="Table Grid" w:uiPriority="39"/>
+    <w:lsdException w:name="Table Theme" w:semiHidden="1" w:unhideWhenUsed="1"/>
     <w:lsdException w:name="Placeholder Text" w:semiHidden="1"/>
     <w:lsdException w:name="No Spacing" w:uiPriority="1" w:qFormat="1"/>
     <w:lsdException w:name="Light Shading" w:uiPriority="60"/>

</xml_diff>